<commit_message>
args exercise 3 times
</commit_message>
<xml_diff>
--- a/Args.docx
+++ b/Args.docx
@@ -5736,8 +5736,6 @@
           </wp:inline>
         </w:drawing>
       </w:r>
-      <w:bookmarkStart w:id="0" w:name="_GoBack"/>
-      <w:bookmarkEnd w:id="0"/>
     </w:p>
     <w:p>
       <w:pPr>
@@ -5811,6 +5809,135 @@
           <w:szCs w:val="32"/>
         </w:rPr>
       </w:pPr>
+    </w:p>
+    <w:p>
+      <w:pPr>
+        <w:pStyle w:val="5"/>
+        <w:keepNext w:val="0"/>
+        <w:keepLines w:val="0"/>
+        <w:widowControl/>
+        <w:suppressLineNumbers w:val="0"/>
+        <w:spacing w:before="0" w:beforeAutospacing="0" w:after="0" w:afterAutospacing="0" w:line="380" w:lineRule="atLeast"/>
+        <w:ind w:left="0" w:right="0"/>
+        <w:jc w:val="left"/>
+        <w:rPr>
+          <w:rFonts w:ascii="helvetica neue" w:hAnsi="helvetica neue" w:eastAsia="helvetica neue" w:cs="helvetica neue"/>
+          <w:kern w:val="0"/>
+          <w:sz w:val="26"/>
+          <w:szCs w:val="26"/>
+          <w:lang w:val="en-US" w:eastAsia="zh-CN" w:bidi="ar"/>
+        </w:rPr>
+      </w:pPr>
+      <w:r>
+        <w:rPr>
+          <w:rFonts w:ascii="helvetica neue" w:hAnsi="helvetica neue" w:eastAsia="helvetica neue" w:cs="helvetica neue"/>
+          <w:kern w:val="0"/>
+          <w:sz w:val="26"/>
+          <w:szCs w:val="26"/>
+          <w:lang w:val="en-US" w:eastAsia="zh-CN" w:bidi="ar"/>
+        </w:rPr>
+        <w:t>想个名字呢？</w:t>
+      </w:r>
+    </w:p>
+    <w:p>
+      <w:pPr>
+        <w:pStyle w:val="5"/>
+        <w:keepNext w:val="0"/>
+        <w:keepLines w:val="0"/>
+        <w:widowControl/>
+        <w:suppressLineNumbers w:val="0"/>
+        <w:spacing w:before="0" w:beforeAutospacing="0" w:after="0" w:afterAutospacing="0" w:line="380" w:lineRule="atLeast"/>
+        <w:ind w:left="0" w:right="0" w:firstLine="420" w:firstLineChars="0"/>
+        <w:jc w:val="left"/>
+      </w:pPr>
+      <w:r>
+        <w:rPr>
+          <w:rFonts w:ascii="helvetica neue" w:hAnsi="helvetica neue" w:eastAsia="helvetica neue" w:cs="helvetica neue"/>
+          <w:kern w:val="0"/>
+          <w:sz w:val="26"/>
+          <w:szCs w:val="26"/>
+          <w:lang w:val="en-US" w:eastAsia="zh-CN" w:bidi="ar"/>
+        </w:rPr>
+        <w:t>极限编程中所说的“隐喻”</w:t>
+      </w:r>
+    </w:p>
+    <w:p>
+      <w:pPr>
+        <w:pStyle w:val="5"/>
+        <w:keepNext w:val="0"/>
+        <w:keepLines w:val="0"/>
+        <w:widowControl/>
+        <w:suppressLineNumbers w:val="0"/>
+        <w:spacing w:before="0" w:beforeAutospacing="0" w:after="0" w:afterAutospacing="0" w:line="380" w:lineRule="atLeast"/>
+        <w:ind w:left="0" w:right="0" w:firstLine="420" w:firstLineChars="0"/>
+        <w:jc w:val="left"/>
+      </w:pPr>
+      <w:r>
+        <w:rPr>
+          <w:rFonts w:ascii="helvetica neue" w:hAnsi="helvetica neue" w:eastAsia="helvetica neue" w:cs="helvetica neue"/>
+          <w:kern w:val="0"/>
+          <w:sz w:val="26"/>
+          <w:szCs w:val="26"/>
+          <w:lang w:val="en-US" w:eastAsia="zh-CN" w:bidi="ar"/>
+        </w:rPr>
+        <w:t>找到合适的名字，理解各个东西是怎么彼此关联的</w:t>
+      </w:r>
+    </w:p>
+    <w:p>
+      <w:pPr>
+        <w:pStyle w:val="5"/>
+        <w:keepNext w:val="0"/>
+        <w:keepLines w:val="0"/>
+        <w:widowControl/>
+        <w:suppressLineNumbers w:val="0"/>
+        <w:pBdr>
+          <w:top w:val="none" w:color="auto" w:sz="0" w:space="0"/>
+          <w:left w:val="none" w:color="auto" w:sz="0" w:space="0"/>
+          <w:bottom w:val="none" w:color="auto" w:sz="0" w:space="0"/>
+          <w:right w:val="none" w:color="auto" w:sz="0" w:space="0"/>
+        </w:pBdr>
+        <w:spacing w:before="0" w:beforeAutospacing="0" w:after="300" w:afterAutospacing="0"/>
+        <w:ind w:right="0"/>
+        <w:jc w:val="left"/>
+        <w:rPr>
+          <w:rFonts w:hint="default" w:ascii="Arial" w:hAnsi="Arial" w:cs="Arial"/>
+          <w:i w:val="0"/>
+          <w:caps w:val="0"/>
+          <w:color w:val="333333"/>
+          <w:spacing w:val="0"/>
+          <w:sz w:val="32"/>
+          <w:szCs w:val="32"/>
+        </w:rPr>
+      </w:pPr>
+    </w:p>
+    <w:p>
+      <w:pPr>
+        <w:pStyle w:val="5"/>
+        <w:keepNext w:val="0"/>
+        <w:keepLines w:val="0"/>
+        <w:widowControl/>
+        <w:suppressLineNumbers w:val="0"/>
+        <w:pBdr>
+          <w:top w:val="none" w:color="auto" w:sz="0" w:space="0"/>
+          <w:left w:val="none" w:color="auto" w:sz="0" w:space="0"/>
+          <w:bottom w:val="none" w:color="auto" w:sz="0" w:space="0"/>
+          <w:right w:val="none" w:color="auto" w:sz="0" w:space="0"/>
+        </w:pBdr>
+        <w:spacing w:before="0" w:beforeAutospacing="0" w:after="300" w:afterAutospacing="0"/>
+        <w:ind w:right="0"/>
+        <w:jc w:val="left"/>
+        <w:rPr>
+          <w:rFonts w:hint="default" w:ascii="Arial" w:hAnsi="Arial" w:cs="Arial"/>
+          <w:i w:val="0"/>
+          <w:caps w:val="0"/>
+          <w:color w:val="333333"/>
+          <w:spacing w:val="0"/>
+          <w:sz w:val="32"/>
+          <w:szCs w:val="32"/>
+        </w:rPr>
+      </w:pPr>
+      <w:bookmarkStart w:id="0" w:name="_GoBack"/>
+      <w:bookmarkEnd w:id="0"/>
     </w:p>
     <w:sectPr>
       <w:cols w:space="0" w:num="1"/>

</xml_diff>